<commit_message>
ajoute methodes Java Outils Dev
</commit_message>
<xml_diff>
--- a/Java/Java-RegEx-Commandes.docx
+++ b/Java/Java-RegEx-Commandes.docx
@@ -8376,6 +8376,48 @@
           </w:tcPr>
           <w:p>
             <w:r>
+              <w:t xml:space="preserve">chaine de caractère qui n'est pas vide (qui ne contient pas que des </w:t>
+            </w:r>
+            <w:r>
+              <w:t>caractères blanc</w:t>
+            </w:r>
+            <w:bookmarkStart w:id="0" w:name="_GoBack"/>
+            <w:bookmarkEnd w:id="0"/>
+            <w:r>
+              <w:t>)</w:t>
+            </w:r>
+          </w:p>
+        </w:tc>
+        <w:tc>
+          <w:tcPr>
+            <w:tcW w:w="7040" w:type="dxa"/>
+          </w:tcPr>
+          <w:p>
+            <w:r>
+              <w:t>"</w:t>
+            </w:r>
+            <w:r>
+              <w:t>.*\\S+.*</w:t>
+            </w:r>
+            <w:r>
+              <w:t>"</w:t>
+            </w:r>
+          </w:p>
+        </w:tc>
+        <w:tc>
+          <w:tcPr>
+            <w:tcW w:w="7040" w:type="dxa"/>
+          </w:tcPr>
+          <w:p/>
+        </w:tc>
+      </w:tr>
+      <w:tr>
+        <w:tc>
+          <w:tcPr>
+            <w:tcW w:w="7040" w:type="dxa"/>
+          </w:tcPr>
+          <w:p>
+            <w:r>
               <w:t>valeur numérique relative avec ou sans décimale</w:t>
             </w:r>
           </w:p>
@@ -8468,10 +8510,7 @@
           <w:tcPr>
             <w:tcW w:w="7040" w:type="dxa"/>
           </w:tcPr>
-          <w:p>
-            <w:bookmarkStart w:id="0" w:name="_GoBack"/>
-            <w:bookmarkEnd w:id="0"/>
-          </w:p>
+          <w:p/>
         </w:tc>
         <w:tc>
           <w:tcPr>

</xml_diff>